<commit_message>
Nuevos documentos del Sprint
</commit_message>
<xml_diff>
--- a/Sprint 1/Mapas Web/MAPAS WEB EQUIPO 3.docx
+++ b/Sprint 1/Mapas Web/MAPAS WEB EQUIPO 3.docx
@@ -58,12 +58,12 @@
             <wp:extent cx="6472238" cy="4171679"/>
             <wp:effectExtent b="0" l="0" r="0" t="0"/>
             <wp:wrapNone/>
-            <wp:docPr id="3" name="image1.png"/>
+            <wp:docPr id="3" name="image2.png"/>
             <a:graphic>
               <a:graphicData uri="http://schemas.openxmlformats.org/drawingml/2006/picture">
                 <pic:pic>
                   <pic:nvPicPr>
-                    <pic:cNvPr id="0" name="image1.png"/>
+                    <pic:cNvPr id="0" name="image2.png"/>
                     <pic:cNvPicPr preferRelativeResize="0"/>
                   </pic:nvPicPr>
                   <pic:blipFill>
@@ -708,12 +708,12 @@
           <wp:inline distB="114300" distT="114300" distL="114300" distR="114300">
             <wp:extent cx="5943600" cy="5295900"/>
             <wp:effectExtent b="0" l="0" r="0" t="0"/>
-            <wp:docPr id="1" name="image2.png"/>
+            <wp:docPr id="1" name="image3.png"/>
             <a:graphic>
               <a:graphicData uri="http://schemas.openxmlformats.org/drawingml/2006/picture">
                 <pic:pic>
                   <pic:nvPicPr>
-                    <pic:cNvPr id="0" name="image2.png"/>
+                    <pic:cNvPr id="0" name="image3.png"/>
                     <pic:cNvPicPr preferRelativeResize="0"/>
                   </pic:nvPicPr>
                   <pic:blipFill>
@@ -930,12 +930,12 @@
           <wp:inline distB="114300" distT="114300" distL="114300" distR="114300">
             <wp:extent cx="5943600" cy="1384300"/>
             <wp:effectExtent b="0" l="0" r="0" t="0"/>
-            <wp:docPr id="4" name="image3.png"/>
+            <wp:docPr id="4" name="image1.png"/>
             <a:graphic>
               <a:graphicData uri="http://schemas.openxmlformats.org/drawingml/2006/picture">
                 <pic:pic>
                   <pic:nvPicPr>
-                    <pic:cNvPr id="0" name="image3.png"/>
+                    <pic:cNvPr id="0" name="image1.png"/>
                     <pic:cNvPicPr preferRelativeResize="0"/>
                   </pic:nvPicPr>
                   <pic:blipFill>

</xml_diff>